<commit_message>
added get product for user
</commit_message>
<xml_diff>
--- a/LocateSense/api.pdf.docx
+++ b/LocateSense/api.pdf.docx
@@ -27,8 +27,6 @@
         </w:rPr>
         <w:t xml:space="preserve">       </w:t>
       </w:r>
-      <w:bookmarkStart w:id="0" w:name="_GoBack"/>
-      <w:bookmarkEnd w:id="0"/>
       <w:r>
         <w:rPr>
           <w:rFonts w:ascii="Consolas" w:hAnsi="Consolas" w:cs="Consolas"/>
@@ -3881,6 +3879,8 @@
           <w:highlight w:val="white"/>
         </w:rPr>
       </w:pPr>
+      <w:bookmarkStart w:id="0" w:name="_GoBack"/>
+      <w:bookmarkEnd w:id="0"/>
       <w:r>
         <w:rPr>
           <w:rFonts w:ascii="Consolas" w:hAnsi="Consolas" w:cs="Consolas"/>
@@ -3891,43 +3891,37 @@
         </w:rPr>
         <w:t xml:space="preserve">                                        </w:t>
       </w:r>
-      <w:proofErr w:type="spellStart"/>
+      <w:r>
+        <w:rPr>
+          <w:rFonts w:ascii="Consolas" w:hAnsi="Consolas" w:cs="Consolas"/>
+          <w:color w:val="0000FF"/>
+          <w:sz w:val="19"/>
+          <w:szCs w:val="19"/>
+          <w:highlight w:val="white"/>
+        </w:rPr>
+        <w:t>decimal</w:t>
+      </w:r>
+      <w:r>
+        <w:rPr>
+          <w:rFonts w:ascii="Consolas" w:hAnsi="Consolas" w:cs="Consolas"/>
+          <w:color w:val="000000"/>
+          <w:sz w:val="19"/>
+          <w:szCs w:val="19"/>
+          <w:highlight w:val="white"/>
+        </w:rPr>
+        <w:t xml:space="preserve">? </w:t>
+      </w:r>
       <w:proofErr w:type="gramStart"/>
       <w:r>
         <w:rPr>
           <w:rFonts w:ascii="Consolas" w:hAnsi="Consolas" w:cs="Consolas"/>
-          <w:color w:val="0000FF"/>
-          <w:sz w:val="19"/>
-          <w:szCs w:val="19"/>
-          <w:highlight w:val="white"/>
-        </w:rPr>
-        <w:t>int</w:t>
-      </w:r>
-      <w:proofErr w:type="spellEnd"/>
-      <w:proofErr w:type="gramEnd"/>
-      <w:r>
-        <w:rPr>
-          <w:rFonts w:ascii="Consolas" w:hAnsi="Consolas" w:cs="Consolas"/>
-          <w:color w:val="000000"/>
-          <w:sz w:val="19"/>
-          <w:szCs w:val="19"/>
-          <w:highlight w:val="white"/>
-        </w:rPr>
-        <w:t xml:space="preserve">? </w:t>
-      </w:r>
-      <w:proofErr w:type="spellStart"/>
-      <w:proofErr w:type="gramStart"/>
-      <w:r>
-        <w:rPr>
-          <w:rFonts w:ascii="Consolas" w:hAnsi="Consolas" w:cs="Consolas"/>
-          <w:color w:val="000000"/>
-          <w:sz w:val="19"/>
-          <w:szCs w:val="19"/>
-          <w:highlight w:val="white"/>
-        </w:rPr>
-        <w:t>numberOfVisits</w:t>
-      </w:r>
-      <w:proofErr w:type="spellEnd"/>
+          <w:color w:val="000000"/>
+          <w:sz w:val="19"/>
+          <w:szCs w:val="19"/>
+          <w:highlight w:val="white"/>
+        </w:rPr>
+        <w:t>price</w:t>
+      </w:r>
       <w:proofErr w:type="gramEnd"/>
       <w:r>
         <w:rPr>
@@ -3973,7 +3967,7 @@
           <w:szCs w:val="19"/>
           <w:highlight w:val="white"/>
         </w:rPr>
-        <w:t>decimal</w:t>
+        <w:t>string</w:t>
       </w:r>
       <w:proofErr w:type="gramEnd"/>
       <w:r>
@@ -3984,18 +3978,38 @@
           <w:szCs w:val="19"/>
           <w:highlight w:val="white"/>
         </w:rPr>
-        <w:t xml:space="preserve">? </w:t>
+        <w:t xml:space="preserve"> UUID,</w:t>
+      </w:r>
+    </w:p>
+    <w:p>
+      <w:pPr>
+        <w:rPr>
+          <w:rFonts w:ascii="Consolas" w:hAnsi="Consolas" w:cs="Consolas"/>
+          <w:color w:val="000000"/>
+          <w:sz w:val="19"/>
+          <w:szCs w:val="19"/>
+        </w:rPr>
+      </w:pPr>
+      <w:r>
+        <w:rPr>
+          <w:rFonts w:ascii="Consolas" w:hAnsi="Consolas" w:cs="Consolas"/>
+          <w:color w:val="000000"/>
+          <w:sz w:val="19"/>
+          <w:szCs w:val="19"/>
+          <w:highlight w:val="white"/>
+        </w:rPr>
+        <w:t xml:space="preserve">                                        </w:t>
       </w:r>
       <w:proofErr w:type="gramStart"/>
       <w:r>
         <w:rPr>
           <w:rFonts w:ascii="Consolas" w:hAnsi="Consolas" w:cs="Consolas"/>
-          <w:color w:val="000000"/>
-          <w:sz w:val="19"/>
-          <w:szCs w:val="19"/>
-          <w:highlight w:val="white"/>
-        </w:rPr>
-        <w:t>price</w:t>
+          <w:color w:val="0000FF"/>
+          <w:sz w:val="19"/>
+          <w:szCs w:val="19"/>
+          <w:highlight w:val="white"/>
+        </w:rPr>
+        <w:t>string</w:t>
       </w:r>
       <w:proofErr w:type="gramEnd"/>
       <w:r>
@@ -4006,9 +4020,10 @@
           <w:szCs w:val="19"/>
           <w:highlight w:val="white"/>
         </w:rPr>
-        <w:t>,</w:t>
-      </w:r>
-    </w:p>
+        <w:t xml:space="preserve"> category)</w:t>
+      </w:r>
+    </w:p>
+    <w:p/>
     <w:p>
       <w:pPr>
         <w:autoSpaceDE w:val="0"/>
@@ -4031,71 +4046,483 @@
           <w:szCs w:val="19"/>
           <w:highlight w:val="white"/>
         </w:rPr>
-        <w:t xml:space="preserve">                                        </w:t>
+        <w:t xml:space="preserve">        </w:t>
+      </w:r>
+      <w:r>
+        <w:rPr>
+          <w:rFonts w:ascii="Consolas" w:hAnsi="Consolas" w:cs="Consolas"/>
+          <w:color w:val="808080"/>
+          <w:sz w:val="19"/>
+          <w:szCs w:val="19"/>
+          <w:highlight w:val="white"/>
+        </w:rPr>
+        <w:t>///</w:t>
+      </w:r>
+      <w:r>
+        <w:rPr>
+          <w:rFonts w:ascii="Consolas" w:hAnsi="Consolas" w:cs="Consolas"/>
+          <w:color w:val="008000"/>
+          <w:sz w:val="19"/>
+          <w:szCs w:val="19"/>
+          <w:highlight w:val="white"/>
+        </w:rPr>
+        <w:t xml:space="preserve"> </w:t>
+      </w:r>
+      <w:r>
+        <w:rPr>
+          <w:rFonts w:ascii="Consolas" w:hAnsi="Consolas" w:cs="Consolas"/>
+          <w:color w:val="808080"/>
+          <w:sz w:val="19"/>
+          <w:szCs w:val="19"/>
+          <w:highlight w:val="white"/>
+        </w:rPr>
+        <w:t>&lt;summary&gt;</w:t>
+      </w:r>
+    </w:p>
+    <w:p>
+      <w:pPr>
+        <w:autoSpaceDE w:val="0"/>
+        <w:autoSpaceDN w:val="0"/>
+        <w:adjustRightInd w:val="0"/>
+        <w:spacing w:after="0" w:line="240" w:lineRule="auto"/>
+        <w:rPr>
+          <w:rFonts w:ascii="Consolas" w:hAnsi="Consolas" w:cs="Consolas"/>
+          <w:color w:val="000000"/>
+          <w:sz w:val="19"/>
+          <w:szCs w:val="19"/>
+          <w:highlight w:val="white"/>
+        </w:rPr>
+      </w:pPr>
+      <w:r>
+        <w:rPr>
+          <w:rFonts w:ascii="Consolas" w:hAnsi="Consolas" w:cs="Consolas"/>
+          <w:color w:val="000000"/>
+          <w:sz w:val="19"/>
+          <w:szCs w:val="19"/>
+          <w:highlight w:val="white"/>
+        </w:rPr>
+        <w:t xml:space="preserve">        </w:t>
+      </w:r>
+      <w:r>
+        <w:rPr>
+          <w:rFonts w:ascii="Consolas" w:hAnsi="Consolas" w:cs="Consolas"/>
+          <w:color w:val="808080"/>
+          <w:sz w:val="19"/>
+          <w:szCs w:val="19"/>
+          <w:highlight w:val="white"/>
+        </w:rPr>
+        <w:t>///</w:t>
+      </w:r>
+      <w:r>
+        <w:rPr>
+          <w:rFonts w:ascii="Consolas" w:hAnsi="Consolas" w:cs="Consolas"/>
+          <w:color w:val="008000"/>
+          <w:sz w:val="19"/>
+          <w:szCs w:val="19"/>
+          <w:highlight w:val="white"/>
+        </w:rPr>
+        <w:t xml:space="preserve"> gets the products for a user</w:t>
+      </w:r>
+    </w:p>
+    <w:p>
+      <w:pPr>
+        <w:autoSpaceDE w:val="0"/>
+        <w:autoSpaceDN w:val="0"/>
+        <w:adjustRightInd w:val="0"/>
+        <w:spacing w:after="0" w:line="240" w:lineRule="auto"/>
+        <w:rPr>
+          <w:rFonts w:ascii="Consolas" w:hAnsi="Consolas" w:cs="Consolas"/>
+          <w:color w:val="000000"/>
+          <w:sz w:val="19"/>
+          <w:szCs w:val="19"/>
+          <w:highlight w:val="white"/>
+        </w:rPr>
+      </w:pPr>
+      <w:r>
+        <w:rPr>
+          <w:rFonts w:ascii="Consolas" w:hAnsi="Consolas" w:cs="Consolas"/>
+          <w:color w:val="000000"/>
+          <w:sz w:val="19"/>
+          <w:szCs w:val="19"/>
+          <w:highlight w:val="white"/>
+        </w:rPr>
+        <w:t xml:space="preserve">        </w:t>
+      </w:r>
+      <w:r>
+        <w:rPr>
+          <w:rFonts w:ascii="Consolas" w:hAnsi="Consolas" w:cs="Consolas"/>
+          <w:color w:val="808080"/>
+          <w:sz w:val="19"/>
+          <w:szCs w:val="19"/>
+          <w:highlight w:val="white"/>
+        </w:rPr>
+        <w:t>///</w:t>
+      </w:r>
+      <w:r>
+        <w:rPr>
+          <w:rFonts w:ascii="Consolas" w:hAnsi="Consolas" w:cs="Consolas"/>
+          <w:color w:val="008000"/>
+          <w:sz w:val="19"/>
+          <w:szCs w:val="19"/>
+          <w:highlight w:val="white"/>
+        </w:rPr>
+        <w:t xml:space="preserve"> </w:t>
+      </w:r>
+      <w:r>
+        <w:rPr>
+          <w:rFonts w:ascii="Consolas" w:hAnsi="Consolas" w:cs="Consolas"/>
+          <w:color w:val="808080"/>
+          <w:sz w:val="19"/>
+          <w:szCs w:val="19"/>
+          <w:highlight w:val="white"/>
+        </w:rPr>
+        <w:t>&lt;/summary&gt;</w:t>
+      </w:r>
+    </w:p>
+    <w:p>
+      <w:pPr>
+        <w:autoSpaceDE w:val="0"/>
+        <w:autoSpaceDN w:val="0"/>
+        <w:adjustRightInd w:val="0"/>
+        <w:spacing w:after="0" w:line="240" w:lineRule="auto"/>
+        <w:rPr>
+          <w:rFonts w:ascii="Consolas" w:hAnsi="Consolas" w:cs="Consolas"/>
+          <w:color w:val="000000"/>
+          <w:sz w:val="19"/>
+          <w:szCs w:val="19"/>
+          <w:highlight w:val="white"/>
+        </w:rPr>
+      </w:pPr>
+      <w:r>
+        <w:rPr>
+          <w:rFonts w:ascii="Consolas" w:hAnsi="Consolas" w:cs="Consolas"/>
+          <w:color w:val="000000"/>
+          <w:sz w:val="19"/>
+          <w:szCs w:val="19"/>
+          <w:highlight w:val="white"/>
+        </w:rPr>
+        <w:t xml:space="preserve">        </w:t>
+      </w:r>
+      <w:r>
+        <w:rPr>
+          <w:rFonts w:ascii="Consolas" w:hAnsi="Consolas" w:cs="Consolas"/>
+          <w:color w:val="808080"/>
+          <w:sz w:val="19"/>
+          <w:szCs w:val="19"/>
+          <w:highlight w:val="white"/>
+        </w:rPr>
+        <w:t>///</w:t>
+      </w:r>
+      <w:r>
+        <w:rPr>
+          <w:rFonts w:ascii="Consolas" w:hAnsi="Consolas" w:cs="Consolas"/>
+          <w:color w:val="008000"/>
+          <w:sz w:val="19"/>
+          <w:szCs w:val="19"/>
+          <w:highlight w:val="white"/>
+        </w:rPr>
+        <w:t xml:space="preserve"> </w:t>
+      </w:r>
+      <w:r>
+        <w:rPr>
+          <w:rFonts w:ascii="Consolas" w:hAnsi="Consolas" w:cs="Consolas"/>
+          <w:color w:val="808080"/>
+          <w:sz w:val="19"/>
+          <w:szCs w:val="19"/>
+          <w:highlight w:val="white"/>
+        </w:rPr>
+        <w:t>&lt;</w:t>
+      </w:r>
+      <w:proofErr w:type="spellStart"/>
+      <w:r>
+        <w:rPr>
+          <w:rFonts w:ascii="Consolas" w:hAnsi="Consolas" w:cs="Consolas"/>
+          <w:color w:val="808080"/>
+          <w:sz w:val="19"/>
+          <w:szCs w:val="19"/>
+          <w:highlight w:val="white"/>
+        </w:rPr>
+        <w:t>param</w:t>
+      </w:r>
+      <w:proofErr w:type="spellEnd"/>
+      <w:r>
+        <w:rPr>
+          <w:rFonts w:ascii="Consolas" w:hAnsi="Consolas" w:cs="Consolas"/>
+          <w:color w:val="808080"/>
+          <w:sz w:val="19"/>
+          <w:szCs w:val="19"/>
+          <w:highlight w:val="white"/>
+        </w:rPr>
+        <w:t xml:space="preserve"> name="UUID"&gt;</w:t>
+      </w:r>
+      <w:r>
+        <w:rPr>
+          <w:rFonts w:ascii="Consolas" w:hAnsi="Consolas" w:cs="Consolas"/>
+          <w:color w:val="008000"/>
+          <w:sz w:val="19"/>
+          <w:szCs w:val="19"/>
+          <w:highlight w:val="white"/>
+        </w:rPr>
+        <w:t>user GUID</w:t>
+      </w:r>
+      <w:r>
+        <w:rPr>
+          <w:rFonts w:ascii="Consolas" w:hAnsi="Consolas" w:cs="Consolas"/>
+          <w:color w:val="808080"/>
+          <w:sz w:val="19"/>
+          <w:szCs w:val="19"/>
+          <w:highlight w:val="white"/>
+        </w:rPr>
+        <w:t>&lt;/</w:t>
+      </w:r>
+      <w:proofErr w:type="spellStart"/>
+      <w:r>
+        <w:rPr>
+          <w:rFonts w:ascii="Consolas" w:hAnsi="Consolas" w:cs="Consolas"/>
+          <w:color w:val="808080"/>
+          <w:sz w:val="19"/>
+          <w:szCs w:val="19"/>
+          <w:highlight w:val="white"/>
+        </w:rPr>
+        <w:t>param</w:t>
+      </w:r>
+      <w:proofErr w:type="spellEnd"/>
+      <w:r>
+        <w:rPr>
+          <w:rFonts w:ascii="Consolas" w:hAnsi="Consolas" w:cs="Consolas"/>
+          <w:color w:val="808080"/>
+          <w:sz w:val="19"/>
+          <w:szCs w:val="19"/>
+          <w:highlight w:val="white"/>
+        </w:rPr>
+        <w:t>&gt;</w:t>
+      </w:r>
+    </w:p>
+    <w:p>
+      <w:pPr>
+        <w:autoSpaceDE w:val="0"/>
+        <w:autoSpaceDN w:val="0"/>
+        <w:adjustRightInd w:val="0"/>
+        <w:spacing w:after="0" w:line="240" w:lineRule="auto"/>
+        <w:rPr>
+          <w:rFonts w:ascii="Consolas" w:hAnsi="Consolas" w:cs="Consolas"/>
+          <w:color w:val="000000"/>
+          <w:sz w:val="19"/>
+          <w:szCs w:val="19"/>
+          <w:highlight w:val="white"/>
+        </w:rPr>
+      </w:pPr>
+      <w:r>
+        <w:rPr>
+          <w:rFonts w:ascii="Consolas" w:hAnsi="Consolas" w:cs="Consolas"/>
+          <w:color w:val="000000"/>
+          <w:sz w:val="19"/>
+          <w:szCs w:val="19"/>
+          <w:highlight w:val="white"/>
+        </w:rPr>
+        <w:t xml:space="preserve">        </w:t>
+      </w:r>
+      <w:r>
+        <w:rPr>
+          <w:rFonts w:ascii="Consolas" w:hAnsi="Consolas" w:cs="Consolas"/>
+          <w:color w:val="808080"/>
+          <w:sz w:val="19"/>
+          <w:szCs w:val="19"/>
+          <w:highlight w:val="white"/>
+        </w:rPr>
+        <w:t>///</w:t>
+      </w:r>
+      <w:r>
+        <w:rPr>
+          <w:rFonts w:ascii="Consolas" w:hAnsi="Consolas" w:cs="Consolas"/>
+          <w:color w:val="008000"/>
+          <w:sz w:val="19"/>
+          <w:szCs w:val="19"/>
+          <w:highlight w:val="white"/>
+        </w:rPr>
+        <w:t xml:space="preserve"> </w:t>
+      </w:r>
+      <w:r>
+        <w:rPr>
+          <w:rFonts w:ascii="Consolas" w:hAnsi="Consolas" w:cs="Consolas"/>
+          <w:color w:val="808080"/>
+          <w:sz w:val="19"/>
+          <w:szCs w:val="19"/>
+          <w:highlight w:val="white"/>
+        </w:rPr>
+        <w:t>&lt;returns&gt;</w:t>
+      </w:r>
+      <w:r>
+        <w:rPr>
+          <w:rFonts w:ascii="Consolas" w:hAnsi="Consolas" w:cs="Consolas"/>
+          <w:color w:val="808080"/>
+          <w:sz w:val="19"/>
+          <w:szCs w:val="19"/>
+          <w:highlight w:val="white"/>
+        </w:rPr>
+        <w:t xml:space="preserve"> </w:t>
+      </w:r>
+      <w:r>
+        <w:rPr>
+          <w:rFonts w:ascii="Consolas" w:hAnsi="Consolas" w:cs="Consolas"/>
+          <w:color w:val="808080"/>
+          <w:sz w:val="19"/>
+          <w:szCs w:val="19"/>
+          <w:highlight w:val="white"/>
+        </w:rPr>
+        <w:t xml:space="preserve">Product </w:t>
       </w:r>
       <w:proofErr w:type="gramStart"/>
       <w:r>
         <w:rPr>
           <w:rFonts w:ascii="Consolas" w:hAnsi="Consolas" w:cs="Consolas"/>
+          <w:color w:val="808080"/>
+          <w:sz w:val="19"/>
+          <w:szCs w:val="19"/>
+          <w:highlight w:val="white"/>
+        </w:rPr>
+        <w:t>object</w:t>
+      </w:r>
+      <w:r>
+        <w:rPr>
+          <w:rFonts w:ascii="Consolas" w:hAnsi="Consolas" w:cs="Consolas"/>
+          <w:color w:val="808080"/>
+          <w:sz w:val="19"/>
+          <w:szCs w:val="19"/>
+          <w:highlight w:val="white"/>
+        </w:rPr>
+        <w:t xml:space="preserve">  list</w:t>
+      </w:r>
+      <w:proofErr w:type="gramEnd"/>
+      <w:r>
+        <w:rPr>
+          <w:rFonts w:ascii="Consolas" w:hAnsi="Consolas" w:cs="Consolas"/>
+          <w:color w:val="808080"/>
+          <w:sz w:val="19"/>
+          <w:szCs w:val="19"/>
+          <w:highlight w:val="white"/>
+        </w:rPr>
+        <w:t>&lt;/returns&gt;</w:t>
+      </w:r>
+    </w:p>
+    <w:p>
+      <w:r>
+        <w:rPr>
+          <w:rFonts w:ascii="Consolas" w:hAnsi="Consolas" w:cs="Consolas"/>
+          <w:color w:val="000000"/>
+          <w:sz w:val="19"/>
+          <w:szCs w:val="19"/>
+          <w:highlight w:val="white"/>
+        </w:rPr>
+        <w:t xml:space="preserve">        </w:t>
+      </w:r>
+      <w:proofErr w:type="gramStart"/>
+      <w:r>
+        <w:rPr>
+          <w:rFonts w:ascii="Consolas" w:hAnsi="Consolas" w:cs="Consolas"/>
           <w:color w:val="0000FF"/>
           <w:sz w:val="19"/>
           <w:szCs w:val="19"/>
           <w:highlight w:val="white"/>
         </w:rPr>
+        <w:t>public</w:t>
+      </w:r>
+      <w:proofErr w:type="gramEnd"/>
+      <w:r>
+        <w:rPr>
+          <w:rFonts w:ascii="Consolas" w:hAnsi="Consolas" w:cs="Consolas"/>
+          <w:color w:val="000000"/>
+          <w:sz w:val="19"/>
+          <w:szCs w:val="19"/>
+          <w:highlight w:val="white"/>
+        </w:rPr>
+        <w:t xml:space="preserve"> </w:t>
+      </w:r>
+      <w:proofErr w:type="spellStart"/>
+      <w:r>
+        <w:rPr>
+          <w:rFonts w:ascii="Consolas" w:hAnsi="Consolas" w:cs="Consolas"/>
+          <w:color w:val="2B91AF"/>
+          <w:sz w:val="19"/>
+          <w:szCs w:val="19"/>
+          <w:highlight w:val="white"/>
+        </w:rPr>
+        <w:t>JsonResult</w:t>
+      </w:r>
+      <w:proofErr w:type="spellEnd"/>
+      <w:r>
+        <w:rPr>
+          <w:rFonts w:ascii="Consolas" w:hAnsi="Consolas" w:cs="Consolas"/>
+          <w:color w:val="000000"/>
+          <w:sz w:val="19"/>
+          <w:szCs w:val="19"/>
+          <w:highlight w:val="white"/>
+        </w:rPr>
+        <w:t xml:space="preserve"> </w:t>
+      </w:r>
+      <w:proofErr w:type="spellStart"/>
+      <w:r>
+        <w:rPr>
+          <w:rFonts w:ascii="Consolas" w:hAnsi="Consolas" w:cs="Consolas"/>
+          <w:color w:val="000000"/>
+          <w:sz w:val="19"/>
+          <w:szCs w:val="19"/>
+          <w:highlight w:val="white"/>
+        </w:rPr>
+        <w:t>getRetailerProducts</w:t>
+      </w:r>
+      <w:proofErr w:type="spellEnd"/>
+      <w:r>
+        <w:rPr>
+          <w:rFonts w:ascii="Consolas" w:hAnsi="Consolas" w:cs="Consolas"/>
+          <w:color w:val="000000"/>
+          <w:sz w:val="19"/>
+          <w:szCs w:val="19"/>
+          <w:highlight w:val="white"/>
+        </w:rPr>
+        <w:t>(</w:t>
+      </w:r>
+      <w:r>
+        <w:rPr>
+          <w:rFonts w:ascii="Consolas" w:hAnsi="Consolas" w:cs="Consolas"/>
+          <w:color w:val="0000FF"/>
+          <w:sz w:val="19"/>
+          <w:szCs w:val="19"/>
+          <w:highlight w:val="white"/>
+        </w:rPr>
         <w:t>string</w:t>
       </w:r>
-      <w:proofErr w:type="gramEnd"/>
-      <w:r>
-        <w:rPr>
-          <w:rFonts w:ascii="Consolas" w:hAnsi="Consolas" w:cs="Consolas"/>
-          <w:color w:val="000000"/>
-          <w:sz w:val="19"/>
-          <w:szCs w:val="19"/>
-          <w:highlight w:val="white"/>
-        </w:rPr>
-        <w:t xml:space="preserve"> UUID,</w:t>
-      </w:r>
-    </w:p>
-    <w:p>
-      <w:pPr>
-        <w:rPr>
-          <w:rFonts w:ascii="Consolas" w:hAnsi="Consolas" w:cs="Consolas"/>
-          <w:color w:val="000000"/>
-          <w:sz w:val="19"/>
-          <w:szCs w:val="19"/>
-        </w:rPr>
-      </w:pPr>
-      <w:r>
-        <w:rPr>
-          <w:rFonts w:ascii="Consolas" w:hAnsi="Consolas" w:cs="Consolas"/>
-          <w:color w:val="000000"/>
-          <w:sz w:val="19"/>
-          <w:szCs w:val="19"/>
-          <w:highlight w:val="white"/>
-        </w:rPr>
-        <w:t xml:space="preserve">                                        </w:t>
-      </w:r>
-      <w:proofErr w:type="gramStart"/>
-      <w:r>
-        <w:rPr>
-          <w:rFonts w:ascii="Consolas" w:hAnsi="Consolas" w:cs="Consolas"/>
-          <w:color w:val="0000FF"/>
-          <w:sz w:val="19"/>
-          <w:szCs w:val="19"/>
-          <w:highlight w:val="white"/>
-        </w:rPr>
-        <w:t>string</w:t>
-      </w:r>
-      <w:proofErr w:type="gramEnd"/>
-      <w:r>
-        <w:rPr>
-          <w:rFonts w:ascii="Consolas" w:hAnsi="Consolas" w:cs="Consolas"/>
-          <w:color w:val="000000"/>
-          <w:sz w:val="19"/>
-          <w:szCs w:val="19"/>
-          <w:highlight w:val="white"/>
-        </w:rPr>
-        <w:t xml:space="preserve"> category)</w:t>
+      <w:r>
+        <w:rPr>
+          <w:rFonts w:ascii="Consolas" w:hAnsi="Consolas" w:cs="Consolas"/>
+          <w:color w:val="000000"/>
+          <w:sz w:val="19"/>
+          <w:szCs w:val="19"/>
+          <w:highlight w:val="white"/>
+        </w:rPr>
+        <w:t xml:space="preserve"> </w:t>
+      </w:r>
+      <w:proofErr w:type="spellStart"/>
+      <w:r>
+        <w:rPr>
+          <w:rFonts w:ascii="Consolas" w:hAnsi="Consolas" w:cs="Consolas"/>
+          <w:color w:val="000000"/>
+          <w:sz w:val="19"/>
+          <w:szCs w:val="19"/>
+          <w:highlight w:val="white"/>
+        </w:rPr>
+        <w:t>userGUID</w:t>
+      </w:r>
+      <w:proofErr w:type="spellEnd"/>
+      <w:r>
+        <w:rPr>
+          <w:rFonts w:ascii="Consolas" w:hAnsi="Consolas" w:cs="Consolas"/>
+          <w:color w:val="000000"/>
+          <w:sz w:val="19"/>
+          <w:szCs w:val="19"/>
+          <w:highlight w:val="white"/>
+        </w:rPr>
+        <w:t>)</w:t>
       </w:r>
     </w:p>
     <w:p/>
@@ -4116,8 +4543,6 @@
     <w:p/>
     <w:p/>
     <w:p/>
-    <w:p/>
-    <w:p/>
     <w:p>
       <w:pPr>
         <w:rPr>
@@ -4128,7 +4553,6 @@
         <w:rPr>
           <w:u w:val="single"/>
         </w:rPr>
-        <w:lastRenderedPageBreak/>
         <w:t>USERS</w:t>
       </w:r>
     </w:p>
@@ -4436,7 +4860,17 @@
           <w:szCs w:val="19"/>
           <w:highlight w:val="white"/>
         </w:rPr>
-        <w:t>user id</w:t>
+        <w:t xml:space="preserve">user </w:t>
+      </w:r>
+      <w:r>
+        <w:rPr>
+          <w:rFonts w:ascii="Consolas" w:hAnsi="Consolas" w:cs="Consolas"/>
+          <w:color w:val="008000"/>
+          <w:sz w:val="19"/>
+          <w:szCs w:val="19"/>
+          <w:highlight w:val="white"/>
+        </w:rPr>
+        <w:t>GUID</w:t>
       </w:r>
       <w:r>
         <w:rPr>
@@ -6653,7 +7087,6 @@
         <w:rPr>
           <w:u w:val="single"/>
         </w:rPr>
-        <w:lastRenderedPageBreak/>
         <w:t>OFFERS</w:t>
       </w:r>
     </w:p>
@@ -8733,7 +9166,17 @@
           <w:szCs w:val="19"/>
           <w:highlight w:val="white"/>
         </w:rPr>
-        <w:t>userId</w:t>
+        <w:t>user</w:t>
+      </w:r>
+      <w:r>
+        <w:rPr>
+          <w:rFonts w:ascii="Consolas" w:hAnsi="Consolas" w:cs="Consolas"/>
+          <w:color w:val="808080"/>
+          <w:sz w:val="19"/>
+          <w:szCs w:val="19"/>
+          <w:highlight w:val="white"/>
+        </w:rPr>
+        <w:t>GUID</w:t>
       </w:r>
       <w:proofErr w:type="spellEnd"/>
       <w:r>
@@ -9866,7 +10309,7 @@
           <w:szCs w:val="19"/>
           <w:highlight w:val="white"/>
         </w:rPr>
-        <w:t>userId</w:t>
+        <w:t>userGUID</w:t>
       </w:r>
       <w:proofErr w:type="spellEnd"/>
       <w:r>
@@ -10487,7 +10930,6 @@
           <w:szCs w:val="19"/>
           <w:highlight w:val="white"/>
         </w:rPr>
-        <w:lastRenderedPageBreak/>
         <w:t xml:space="preserve">        </w:t>
       </w:r>
       <w:r>
@@ -11250,8 +11692,20 @@
           <w:szCs w:val="19"/>
           <w:highlight w:val="white"/>
         </w:rPr>
-        <w:t>user id</w:t>
-      </w:r>
+        <w:t xml:space="preserve">user </w:t>
+      </w:r>
+      <w:proofErr w:type="spellStart"/>
+      <w:r>
+        <w:rPr>
+          <w:rFonts w:ascii="Consolas" w:hAnsi="Consolas" w:cs="Consolas"/>
+          <w:color w:val="008000"/>
+          <w:sz w:val="19"/>
+          <w:szCs w:val="19"/>
+          <w:highlight w:val="white"/>
+        </w:rPr>
+        <w:t>guid</w:t>
+      </w:r>
+      <w:proofErr w:type="spellEnd"/>
       <w:r>
         <w:rPr>
           <w:rFonts w:ascii="Consolas" w:hAnsi="Consolas" w:cs="Consolas"/>
@@ -11595,7 +12049,17 @@
           <w:szCs w:val="19"/>
           <w:highlight w:val="white"/>
         </w:rPr>
-        <w:t>userId</w:t>
+        <w:t>user</w:t>
+      </w:r>
+      <w:r>
+        <w:rPr>
+          <w:rFonts w:ascii="Consolas" w:hAnsi="Consolas" w:cs="Consolas"/>
+          <w:color w:val="000000"/>
+          <w:sz w:val="19"/>
+          <w:szCs w:val="19"/>
+          <w:highlight w:val="white"/>
+        </w:rPr>
+        <w:t>GUID</w:t>
       </w:r>
       <w:proofErr w:type="spellEnd"/>
       <w:r>
@@ -11891,7 +12355,6 @@
           <w:szCs w:val="19"/>
           <w:u w:val="single"/>
         </w:rPr>
-        <w:lastRenderedPageBreak/>
         <w:t>LOCATE</w:t>
       </w:r>
     </w:p>
@@ -12225,8 +12688,20 @@
           <w:szCs w:val="19"/>
           <w:highlight w:val="white"/>
         </w:rPr>
-        <w:t>user GUID</w:t>
-      </w:r>
+        <w:t xml:space="preserve">user </w:t>
+      </w:r>
+      <w:proofErr w:type="spellStart"/>
+      <w:r>
+        <w:rPr>
+          <w:rFonts w:ascii="Consolas" w:hAnsi="Consolas" w:cs="Consolas"/>
+          <w:color w:val="008000"/>
+          <w:sz w:val="19"/>
+          <w:szCs w:val="19"/>
+          <w:highlight w:val="white"/>
+        </w:rPr>
+        <w:t>guid</w:t>
+      </w:r>
+      <w:proofErr w:type="spellEnd"/>
       <w:r>
         <w:rPr>
           <w:rFonts w:ascii="Consolas" w:hAnsi="Consolas" w:cs="Consolas"/>
@@ -12568,7 +13043,7 @@
           <w:szCs w:val="19"/>
           <w:highlight w:val="white"/>
         </w:rPr>
-        <w:t>userID</w:t>
+        <w:t>userGUID</w:t>
       </w:r>
       <w:proofErr w:type="spellEnd"/>
       <w:r>
@@ -12873,8 +13348,20 @@
           <w:szCs w:val="19"/>
           <w:highlight w:val="white"/>
         </w:rPr>
-        <w:t>user id</w:t>
-      </w:r>
+        <w:t xml:space="preserve">user </w:t>
+      </w:r>
+      <w:proofErr w:type="spellStart"/>
+      <w:r>
+        <w:rPr>
+          <w:rFonts w:ascii="Consolas" w:hAnsi="Consolas" w:cs="Consolas"/>
+          <w:color w:val="008000"/>
+          <w:sz w:val="19"/>
+          <w:szCs w:val="19"/>
+          <w:highlight w:val="white"/>
+        </w:rPr>
+        <w:t>guid</w:t>
+      </w:r>
+      <w:proofErr w:type="spellEnd"/>
       <w:r>
         <w:rPr>
           <w:rFonts w:ascii="Consolas" w:hAnsi="Consolas" w:cs="Consolas"/>
@@ -13231,7 +13718,7 @@
           <w:szCs w:val="19"/>
           <w:highlight w:val="white"/>
         </w:rPr>
-        <w:t>userId</w:t>
+        <w:t>userGUID</w:t>
       </w:r>
       <w:proofErr w:type="spellEnd"/>
       <w:r>

</xml_diff>

<commit_message>
all change v1 live
</commit_message>
<xml_diff>
--- a/LocateSense/api.pdf.docx
+++ b/LocateSense/api.pdf.docx
@@ -830,6 +830,7 @@
         </w:rPr>
         <w:t xml:space="preserve">        </w:t>
       </w:r>
+      <w:proofErr w:type="gramStart"/>
       <w:r>
         <w:rPr>
           <w:rFonts w:ascii="Consolas" w:hAnsi="Consolas" w:cs="Consolas"/>
@@ -840,6 +841,7 @@
         </w:rPr>
         <w:t>public</w:t>
       </w:r>
+      <w:proofErr w:type="gramEnd"/>
       <w:r>
         <w:rPr>
           <w:rFonts w:ascii="Consolas" w:hAnsi="Consolas" w:cs="Consolas"/>
@@ -914,6 +916,7 @@
         </w:rPr>
         <w:t xml:space="preserve"> </w:t>
       </w:r>
+      <w:proofErr w:type="spellStart"/>
       <w:r>
         <w:rPr>
           <w:rFonts w:ascii="Consolas" w:hAnsi="Consolas" w:cs="Consolas"/>
@@ -924,8 +927,7 @@
         </w:rPr>
         <w:t>userGUID</w:t>
       </w:r>
-      <w:bookmarkStart w:id="0" w:name="_GoBack"/>
-      <w:bookmarkEnd w:id="0"/>
+      <w:proofErr w:type="spellEnd"/>
       <w:r>
         <w:rPr>
           <w:rFonts w:ascii="Consolas" w:hAnsi="Consolas" w:cs="Consolas"/>
@@ -3886,6 +3888,7 @@
         </w:rPr>
         <w:t xml:space="preserve">                                        </w:t>
       </w:r>
+      <w:proofErr w:type="gramStart"/>
       <w:r>
         <w:rPr>
           <w:rFonts w:ascii="Consolas" w:hAnsi="Consolas" w:cs="Consolas"/>
@@ -3896,6 +3899,7 @@
         </w:rPr>
         <w:t>decimal</w:t>
       </w:r>
+      <w:proofErr w:type="gramEnd"/>
       <w:r>
         <w:rPr>
           <w:rFonts w:ascii="Consolas" w:hAnsi="Consolas" w:cs="Consolas"/>
@@ -10381,7 +10385,6 @@
           <w:color w:val="000000"/>
           <w:sz w:val="19"/>
           <w:szCs w:val="19"/>
-          <w:highlight w:val="white"/>
         </w:rPr>
       </w:pPr>
       <w:r>
@@ -10416,104 +10419,35 @@
         </w:rPr>
         <w:t xml:space="preserve">? </w:t>
       </w:r>
-      <w:proofErr w:type="gramStart"/>
-      <w:r>
-        <w:rPr>
-          <w:rFonts w:ascii="Consolas" w:hAnsi="Consolas" w:cs="Consolas"/>
-          <w:color w:val="000000"/>
-          <w:sz w:val="19"/>
-          <w:szCs w:val="19"/>
-          <w:highlight w:val="white"/>
-        </w:rPr>
-        <w:t>price</w:t>
-      </w:r>
-      <w:proofErr w:type="gramEnd"/>
-      <w:r>
-        <w:rPr>
-          <w:rFonts w:ascii="Consolas" w:hAnsi="Consolas" w:cs="Consolas"/>
-          <w:color w:val="000000"/>
-          <w:sz w:val="19"/>
-          <w:szCs w:val="19"/>
-          <w:highlight w:val="white"/>
-        </w:rPr>
-        <w:t>,</w:t>
-      </w:r>
-    </w:p>
-    <w:p>
-      <w:pPr>
-        <w:rPr>
-          <w:rFonts w:ascii="Consolas" w:hAnsi="Consolas" w:cs="Consolas"/>
-          <w:color w:val="000000"/>
-          <w:sz w:val="19"/>
-          <w:szCs w:val="19"/>
-        </w:rPr>
-      </w:pPr>
-      <w:r>
-        <w:rPr>
-          <w:rFonts w:ascii="Consolas" w:hAnsi="Consolas" w:cs="Consolas"/>
-          <w:color w:val="000000"/>
-          <w:sz w:val="19"/>
-          <w:szCs w:val="19"/>
-          <w:highlight w:val="white"/>
-        </w:rPr>
-        <w:t xml:space="preserve">                                             </w:t>
-      </w:r>
-      <w:proofErr w:type="spellStart"/>
-      <w:proofErr w:type="gramStart"/>
-      <w:r>
-        <w:rPr>
-          <w:rFonts w:ascii="Consolas" w:hAnsi="Consolas" w:cs="Consolas"/>
-          <w:color w:val="0000FF"/>
-          <w:sz w:val="19"/>
-          <w:szCs w:val="19"/>
-          <w:highlight w:val="white"/>
-        </w:rPr>
-        <w:t>int</w:t>
-      </w:r>
-      <w:proofErr w:type="spellEnd"/>
-      <w:proofErr w:type="gramEnd"/>
-      <w:r>
-        <w:rPr>
-          <w:rFonts w:ascii="Consolas" w:hAnsi="Consolas" w:cs="Consolas"/>
-          <w:color w:val="000000"/>
-          <w:sz w:val="19"/>
-          <w:szCs w:val="19"/>
-          <w:highlight w:val="white"/>
-        </w:rPr>
-        <w:t xml:space="preserve"> </w:t>
-      </w:r>
-      <w:proofErr w:type="spellStart"/>
-      <w:r>
-        <w:rPr>
-          <w:rFonts w:ascii="Consolas" w:hAnsi="Consolas" w:cs="Consolas"/>
-          <w:color w:val="000000"/>
-          <w:sz w:val="19"/>
-          <w:szCs w:val="19"/>
-          <w:highlight w:val="white"/>
-        </w:rPr>
-        <w:t>productId</w:t>
-      </w:r>
-      <w:proofErr w:type="spellEnd"/>
-      <w:r>
-        <w:rPr>
-          <w:rFonts w:ascii="Consolas" w:hAnsi="Consolas" w:cs="Consolas"/>
-          <w:color w:val="000000"/>
-          <w:sz w:val="19"/>
-          <w:szCs w:val="19"/>
-          <w:highlight w:val="white"/>
+      <w:r>
+        <w:rPr>
+          <w:rFonts w:ascii="Consolas" w:hAnsi="Consolas" w:cs="Consolas"/>
+          <w:color w:val="000000"/>
+          <w:sz w:val="19"/>
+          <w:szCs w:val="19"/>
+          <w:highlight w:val="white"/>
+        </w:rPr>
+        <w:t>P</w:t>
+      </w:r>
+      <w:r>
+        <w:rPr>
+          <w:rFonts w:ascii="Consolas" w:hAnsi="Consolas" w:cs="Consolas"/>
+          <w:color w:val="000000"/>
+          <w:sz w:val="19"/>
+          <w:szCs w:val="19"/>
+          <w:highlight w:val="white"/>
+        </w:rPr>
+        <w:t>rice</w:t>
+      </w:r>
+      <w:r>
+        <w:rPr>
+          <w:rFonts w:ascii="Consolas" w:hAnsi="Consolas" w:cs="Consolas"/>
+          <w:color w:val="000000"/>
+          <w:sz w:val="19"/>
+          <w:szCs w:val="19"/>
         </w:rPr>
         <w:t>)</w:t>
       </w:r>
-    </w:p>
-    <w:p>
-      <w:pPr>
-        <w:rPr>
-          <w:rFonts w:ascii="Consolas" w:hAnsi="Consolas" w:cs="Consolas"/>
-          <w:color w:val="000000"/>
-          <w:sz w:val="19"/>
-          <w:szCs w:val="19"/>
-        </w:rPr>
-      </w:pPr>
     </w:p>
     <w:p>
       <w:pPr>
@@ -11622,7 +11556,7 @@
         <w:spacing w:after="0" w:line="240" w:lineRule="auto"/>
         <w:rPr>
           <w:rFonts w:ascii="Consolas" w:hAnsi="Consolas" w:cs="Consolas"/>
-          <w:color w:val="000000"/>
+          <w:color w:val="808080"/>
           <w:sz w:val="19"/>
           <w:szCs w:val="19"/>
           <w:highlight w:val="white"/>
@@ -11638,102 +11572,21 @@
         </w:rPr>
         <w:t xml:space="preserve">        </w:t>
       </w:r>
-      <w:r>
-        <w:rPr>
-          <w:rFonts w:ascii="Consolas" w:hAnsi="Consolas" w:cs="Consolas"/>
-          <w:color w:val="808080"/>
-          <w:sz w:val="19"/>
-          <w:szCs w:val="19"/>
-          <w:highlight w:val="white"/>
-        </w:rPr>
-        <w:t>///</w:t>
-      </w:r>
-      <w:r>
-        <w:rPr>
-          <w:rFonts w:ascii="Consolas" w:hAnsi="Consolas" w:cs="Consolas"/>
-          <w:color w:val="008000"/>
-          <w:sz w:val="19"/>
-          <w:szCs w:val="19"/>
-          <w:highlight w:val="white"/>
-        </w:rPr>
-        <w:t xml:space="preserve"> </w:t>
-      </w:r>
-      <w:r>
-        <w:rPr>
-          <w:rFonts w:ascii="Consolas" w:hAnsi="Consolas" w:cs="Consolas"/>
-          <w:color w:val="808080"/>
-          <w:sz w:val="19"/>
-          <w:szCs w:val="19"/>
-          <w:highlight w:val="white"/>
-        </w:rPr>
-        <w:t>&lt;</w:t>
-      </w:r>
-      <w:proofErr w:type="spellStart"/>
-      <w:r>
-        <w:rPr>
-          <w:rFonts w:ascii="Consolas" w:hAnsi="Consolas" w:cs="Consolas"/>
-          <w:color w:val="808080"/>
-          <w:sz w:val="19"/>
-          <w:szCs w:val="19"/>
-          <w:highlight w:val="white"/>
-        </w:rPr>
-        <w:t>param</w:t>
-      </w:r>
-      <w:proofErr w:type="spellEnd"/>
-      <w:r>
-        <w:rPr>
-          <w:rFonts w:ascii="Consolas" w:hAnsi="Consolas" w:cs="Consolas"/>
-          <w:color w:val="808080"/>
-          <w:sz w:val="19"/>
-          <w:szCs w:val="19"/>
-          <w:highlight w:val="white"/>
-        </w:rPr>
-        <w:t xml:space="preserve"> name="</w:t>
-      </w:r>
-      <w:proofErr w:type="spellStart"/>
-      <w:r>
-        <w:rPr>
-          <w:rFonts w:ascii="Consolas" w:hAnsi="Consolas" w:cs="Consolas"/>
-          <w:color w:val="808080"/>
-          <w:sz w:val="19"/>
-          <w:szCs w:val="19"/>
-          <w:highlight w:val="white"/>
-        </w:rPr>
-        <w:t>productId</w:t>
-      </w:r>
-      <w:proofErr w:type="spellEnd"/>
-      <w:r>
-        <w:rPr>
-          <w:rFonts w:ascii="Consolas" w:hAnsi="Consolas" w:cs="Consolas"/>
-          <w:color w:val="808080"/>
-          <w:sz w:val="19"/>
-          <w:szCs w:val="19"/>
-          <w:highlight w:val="white"/>
-        </w:rPr>
-        <w:t>"&gt;&lt;/</w:t>
-      </w:r>
-      <w:proofErr w:type="spellStart"/>
-      <w:r>
-        <w:rPr>
-          <w:rFonts w:ascii="Consolas" w:hAnsi="Consolas" w:cs="Consolas"/>
-          <w:color w:val="808080"/>
-          <w:sz w:val="19"/>
-          <w:szCs w:val="19"/>
-          <w:highlight w:val="white"/>
-        </w:rPr>
-        <w:t>param</w:t>
-      </w:r>
-      <w:proofErr w:type="spellEnd"/>
-      <w:r>
-        <w:rPr>
-          <w:rFonts w:ascii="Consolas" w:hAnsi="Consolas" w:cs="Consolas"/>
-          <w:color w:val="808080"/>
-          <w:sz w:val="19"/>
-          <w:szCs w:val="19"/>
-          <w:highlight w:val="white"/>
-        </w:rPr>
-        <w:t>&gt;</w:t>
-      </w:r>
+    </w:p>
+    <w:p>
+      <w:pPr>
+        <w:autoSpaceDE w:val="0"/>
+        <w:autoSpaceDN w:val="0"/>
+        <w:adjustRightInd w:val="0"/>
+        <w:spacing w:after="0" w:line="240" w:lineRule="auto"/>
+        <w:rPr>
+          <w:rFonts w:ascii="Consolas" w:hAnsi="Consolas" w:cs="Consolas"/>
+          <w:color w:val="000000"/>
+          <w:sz w:val="19"/>
+          <w:szCs w:val="19"/>
+          <w:highlight w:val="white"/>
+        </w:rPr>
+      </w:pPr>
     </w:p>
     <w:p>
       <w:pPr>
@@ -12541,7 +12394,6 @@
           <w:szCs w:val="19"/>
           <w:highlight w:val="white"/>
         </w:rPr>
-        <w:lastRenderedPageBreak/>
         <w:t xml:space="preserve">        </w:t>
       </w:r>
       <w:r>
@@ -12664,6 +12516,7 @@
           <w:szCs w:val="19"/>
           <w:highlight w:val="white"/>
         </w:rPr>
+        <w:lastRenderedPageBreak/>
         <w:t xml:space="preserve">        </w:t>
       </w:r>
       <w:r>
@@ -12962,8 +12815,10 @@
           <w:szCs w:val="19"/>
           <w:highlight w:val="white"/>
         </w:rPr>
-        <w:t>getProductOffers</w:t>
-      </w:r>
+        <w:t>getProductOffersByProductID</w:t>
+      </w:r>
+      <w:bookmarkStart w:id="0" w:name="_GoBack"/>
+      <w:bookmarkEnd w:id="0"/>
       <w:proofErr w:type="spellEnd"/>
       <w:r>
         <w:rPr>
@@ -13020,7 +12875,6 @@
         <w:t>)</w:t>
       </w:r>
     </w:p>
-    <w:p/>
     <w:p>
       <w:pPr>
         <w:autoSpaceDE w:val="0"/>
@@ -13129,7 +12983,7 @@
           <w:szCs w:val="19"/>
           <w:highlight w:val="white"/>
         </w:rPr>
-        <w:t>Disables</w:t>
+        <w:t>return</w:t>
       </w:r>
       <w:proofErr w:type="gramEnd"/>
       <w:r>
@@ -13140,7 +12994,7 @@
           <w:szCs w:val="19"/>
           <w:highlight w:val="white"/>
         </w:rPr>
-        <w:t xml:space="preserve"> an offer</w:t>
+        <w:t xml:space="preserve"> products sorted by most recent offers</w:t>
       </w:r>
     </w:p>
     <w:p>
@@ -13278,12 +13132,12 @@
       <w:r>
         <w:rPr>
           <w:rFonts w:ascii="Consolas" w:hAnsi="Consolas" w:cs="Consolas"/>
-          <w:color w:val="808080"/>
-          <w:sz w:val="19"/>
-          <w:szCs w:val="19"/>
-          <w:highlight w:val="white"/>
-        </w:rPr>
-        <w:t>userId</w:t>
+          <w:color w:val="000000"/>
+          <w:sz w:val="19"/>
+          <w:szCs w:val="19"/>
+          <w:highlight w:val="white"/>
+        </w:rPr>
+        <w:t>beaconUUID</w:t>
       </w:r>
       <w:proofErr w:type="spellEnd"/>
       <w:r>
@@ -13304,20 +13158,18 @@
           <w:szCs w:val="19"/>
           <w:highlight w:val="white"/>
         </w:rPr>
-        <w:t xml:space="preserve">user </w:t>
-      </w:r>
-      <w:proofErr w:type="spellStart"/>
-      <w:r>
-        <w:rPr>
-          <w:rFonts w:ascii="Consolas" w:hAnsi="Consolas" w:cs="Consolas"/>
-          <w:color w:val="008000"/>
-          <w:sz w:val="19"/>
-          <w:szCs w:val="19"/>
-          <w:highlight w:val="white"/>
-        </w:rPr>
-        <w:t>guid</w:t>
-      </w:r>
-      <w:proofErr w:type="spellEnd"/>
+        <w:t>beacon</w:t>
+      </w:r>
+      <w:r>
+        <w:rPr>
+          <w:rFonts w:ascii="Consolas" w:hAnsi="Consolas" w:cs="Consolas"/>
+          <w:color w:val="008000"/>
+          <w:sz w:val="19"/>
+          <w:szCs w:val="19"/>
+          <w:highlight w:val="white"/>
+        </w:rPr>
+        <w:t xml:space="preserve"> UUID</w:t>
+      </w:r>
       <w:r>
         <w:rPr>
           <w:rFonts w:ascii="Consolas" w:hAnsi="Consolas" w:cs="Consolas"/>
@@ -13403,93 +13255,169 @@
           <w:szCs w:val="19"/>
           <w:highlight w:val="white"/>
         </w:rPr>
-        <w:t>&lt;</w:t>
-      </w:r>
-      <w:proofErr w:type="spellStart"/>
-      <w:r>
-        <w:rPr>
-          <w:rFonts w:ascii="Consolas" w:hAnsi="Consolas" w:cs="Consolas"/>
-          <w:color w:val="808080"/>
-          <w:sz w:val="19"/>
-          <w:szCs w:val="19"/>
-          <w:highlight w:val="white"/>
-        </w:rPr>
-        <w:t>param</w:t>
-      </w:r>
-      <w:proofErr w:type="spellEnd"/>
-      <w:r>
-        <w:rPr>
-          <w:rFonts w:ascii="Consolas" w:hAnsi="Consolas" w:cs="Consolas"/>
-          <w:color w:val="808080"/>
-          <w:sz w:val="19"/>
-          <w:szCs w:val="19"/>
-          <w:highlight w:val="white"/>
-        </w:rPr>
-        <w:t xml:space="preserve"> name="</w:t>
-      </w:r>
-      <w:proofErr w:type="spellStart"/>
-      <w:r>
-        <w:rPr>
-          <w:rFonts w:ascii="Consolas" w:hAnsi="Consolas" w:cs="Consolas"/>
-          <w:color w:val="808080"/>
-          <w:sz w:val="19"/>
-          <w:szCs w:val="19"/>
-          <w:highlight w:val="white"/>
-        </w:rPr>
-        <w:t>offerId</w:t>
-      </w:r>
-      <w:proofErr w:type="spellEnd"/>
-      <w:r>
-        <w:rPr>
-          <w:rFonts w:ascii="Consolas" w:hAnsi="Consolas" w:cs="Consolas"/>
-          <w:color w:val="808080"/>
-          <w:sz w:val="19"/>
-          <w:szCs w:val="19"/>
-          <w:highlight w:val="white"/>
-        </w:rPr>
-        <w:t>"&gt;</w:t>
-      </w:r>
-      <w:r>
-        <w:rPr>
-          <w:rFonts w:ascii="Consolas" w:hAnsi="Consolas" w:cs="Consolas"/>
-          <w:color w:val="008000"/>
-          <w:sz w:val="19"/>
-          <w:szCs w:val="19"/>
-          <w:highlight w:val="white"/>
-        </w:rPr>
-        <w:t>offer id</w:t>
-      </w:r>
-      <w:r>
-        <w:rPr>
-          <w:rFonts w:ascii="Consolas" w:hAnsi="Consolas" w:cs="Consolas"/>
-          <w:color w:val="808080"/>
-          <w:sz w:val="19"/>
-          <w:szCs w:val="19"/>
-          <w:highlight w:val="white"/>
-        </w:rPr>
-        <w:t>&lt;/</w:t>
-      </w:r>
-      <w:proofErr w:type="spellStart"/>
-      <w:r>
-        <w:rPr>
-          <w:rFonts w:ascii="Consolas" w:hAnsi="Consolas" w:cs="Consolas"/>
-          <w:color w:val="808080"/>
-          <w:sz w:val="19"/>
-          <w:szCs w:val="19"/>
-          <w:highlight w:val="white"/>
-        </w:rPr>
-        <w:t>param</w:t>
-      </w:r>
-      <w:proofErr w:type="spellEnd"/>
-      <w:r>
-        <w:rPr>
-          <w:rFonts w:ascii="Consolas" w:hAnsi="Consolas" w:cs="Consolas"/>
-          <w:color w:val="808080"/>
-          <w:sz w:val="19"/>
-          <w:szCs w:val="19"/>
-          <w:highlight w:val="white"/>
-        </w:rPr>
-        <w:t>&gt;</w:t>
+        <w:t>&lt;returns&gt;&lt;/returns&gt;</w:t>
+      </w:r>
+    </w:p>
+    <w:p>
+      <w:r>
+        <w:rPr>
+          <w:rFonts w:ascii="Consolas" w:hAnsi="Consolas" w:cs="Consolas"/>
+          <w:color w:val="000000"/>
+          <w:sz w:val="19"/>
+          <w:szCs w:val="19"/>
+          <w:highlight w:val="white"/>
+        </w:rPr>
+        <w:t xml:space="preserve">        </w:t>
+      </w:r>
+      <w:proofErr w:type="gramStart"/>
+      <w:r>
+        <w:rPr>
+          <w:rFonts w:ascii="Consolas" w:hAnsi="Consolas" w:cs="Consolas"/>
+          <w:color w:val="0000FF"/>
+          <w:sz w:val="19"/>
+          <w:szCs w:val="19"/>
+          <w:highlight w:val="white"/>
+        </w:rPr>
+        <w:t>public</w:t>
+      </w:r>
+      <w:proofErr w:type="gramEnd"/>
+      <w:r>
+        <w:rPr>
+          <w:rFonts w:ascii="Consolas" w:hAnsi="Consolas" w:cs="Consolas"/>
+          <w:color w:val="000000"/>
+          <w:sz w:val="19"/>
+          <w:szCs w:val="19"/>
+          <w:highlight w:val="white"/>
+        </w:rPr>
+        <w:t xml:space="preserve"> </w:t>
+      </w:r>
+      <w:proofErr w:type="spellStart"/>
+      <w:r>
+        <w:rPr>
+          <w:rFonts w:ascii="Consolas" w:hAnsi="Consolas" w:cs="Consolas"/>
+          <w:color w:val="2B91AF"/>
+          <w:sz w:val="19"/>
+          <w:szCs w:val="19"/>
+          <w:highlight w:val="white"/>
+        </w:rPr>
+        <w:t>ActionResult</w:t>
+      </w:r>
+      <w:proofErr w:type="spellEnd"/>
+      <w:r>
+        <w:rPr>
+          <w:rFonts w:ascii="Consolas" w:hAnsi="Consolas" w:cs="Consolas"/>
+          <w:color w:val="000000"/>
+          <w:sz w:val="19"/>
+          <w:szCs w:val="19"/>
+          <w:highlight w:val="white"/>
+        </w:rPr>
+        <w:t xml:space="preserve"> </w:t>
+      </w:r>
+      <w:r>
+        <w:rPr>
+          <w:rFonts w:ascii="Consolas" w:hAnsi="Consolas" w:cs="Consolas"/>
+          <w:color w:val="0000FF"/>
+          <w:sz w:val="19"/>
+          <w:szCs w:val="19"/>
+          <w:highlight w:val="white"/>
+        </w:rPr>
+        <w:t>public</w:t>
+      </w:r>
+      <w:r>
+        <w:rPr>
+          <w:rFonts w:ascii="Consolas" w:hAnsi="Consolas" w:cs="Consolas"/>
+          <w:color w:val="000000"/>
+          <w:sz w:val="19"/>
+          <w:szCs w:val="19"/>
+          <w:highlight w:val="white"/>
+        </w:rPr>
+        <w:t xml:space="preserve"> </w:t>
+      </w:r>
+      <w:proofErr w:type="spellStart"/>
+      <w:r>
+        <w:rPr>
+          <w:rFonts w:ascii="Consolas" w:hAnsi="Consolas" w:cs="Consolas"/>
+          <w:color w:val="2B91AF"/>
+          <w:sz w:val="19"/>
+          <w:szCs w:val="19"/>
+          <w:highlight w:val="white"/>
+        </w:rPr>
+        <w:t>ActionResult</w:t>
+      </w:r>
+      <w:proofErr w:type="spellEnd"/>
+      <w:r>
+        <w:rPr>
+          <w:rFonts w:ascii="Consolas" w:hAnsi="Consolas" w:cs="Consolas"/>
+          <w:color w:val="000000"/>
+          <w:sz w:val="19"/>
+          <w:szCs w:val="19"/>
+          <w:highlight w:val="white"/>
+        </w:rPr>
+        <w:t xml:space="preserve"> </w:t>
+      </w:r>
+      <w:proofErr w:type="spellStart"/>
+      <w:r>
+        <w:rPr>
+          <w:rFonts w:ascii="Consolas" w:hAnsi="Consolas" w:cs="Consolas"/>
+          <w:color w:val="000000"/>
+          <w:sz w:val="19"/>
+          <w:szCs w:val="19"/>
+          <w:highlight w:val="white"/>
+        </w:rPr>
+        <w:t>getProductOffersByUUID</w:t>
+      </w:r>
+      <w:proofErr w:type="spellEnd"/>
+      <w:r>
+        <w:rPr>
+          <w:rFonts w:ascii="Consolas" w:hAnsi="Consolas" w:cs="Consolas"/>
+          <w:color w:val="000000"/>
+          <w:sz w:val="19"/>
+          <w:szCs w:val="19"/>
+          <w:highlight w:val="white"/>
+        </w:rPr>
+        <w:t>(</w:t>
+      </w:r>
+      <w:r>
+        <w:rPr>
+          <w:rFonts w:ascii="Consolas" w:hAnsi="Consolas" w:cs="Consolas"/>
+          <w:color w:val="0000FF"/>
+          <w:sz w:val="19"/>
+          <w:szCs w:val="19"/>
+          <w:highlight w:val="white"/>
+        </w:rPr>
+        <w:t>string</w:t>
+      </w:r>
+      <w:r>
+        <w:rPr>
+          <w:rFonts w:ascii="Consolas" w:hAnsi="Consolas" w:cs="Consolas"/>
+          <w:color w:val="000000"/>
+          <w:sz w:val="19"/>
+          <w:szCs w:val="19"/>
+          <w:highlight w:val="white"/>
+        </w:rPr>
+        <w:t xml:space="preserve"> </w:t>
+      </w:r>
+      <w:proofErr w:type="spellStart"/>
+      <w:r>
+        <w:rPr>
+          <w:rFonts w:ascii="Consolas" w:hAnsi="Consolas" w:cs="Consolas"/>
+          <w:color w:val="000000"/>
+          <w:sz w:val="19"/>
+          <w:szCs w:val="19"/>
+          <w:highlight w:val="white"/>
+        </w:rPr>
+        <w:t>beaconUUID</w:t>
+      </w:r>
+      <w:proofErr w:type="spellEnd"/>
+      <w:r>
+        <w:rPr>
+          <w:rFonts w:ascii="Consolas" w:hAnsi="Consolas" w:cs="Consolas"/>
+          <w:color w:val="000000"/>
+          <w:sz w:val="19"/>
+          <w:szCs w:val="19"/>
+          <w:highlight w:val="white"/>
+        </w:rPr>
+        <w:t>)</w:t>
       </w:r>
     </w:p>
     <w:p>
@@ -13544,6 +13472,477 @@
           <w:szCs w:val="19"/>
           <w:highlight w:val="white"/>
         </w:rPr>
+        <w:t>&lt;summary&gt;</w:t>
+      </w:r>
+    </w:p>
+    <w:p>
+      <w:pPr>
+        <w:autoSpaceDE w:val="0"/>
+        <w:autoSpaceDN w:val="0"/>
+        <w:adjustRightInd w:val="0"/>
+        <w:spacing w:after="0" w:line="240" w:lineRule="auto"/>
+        <w:rPr>
+          <w:rFonts w:ascii="Consolas" w:hAnsi="Consolas" w:cs="Consolas"/>
+          <w:color w:val="000000"/>
+          <w:sz w:val="19"/>
+          <w:szCs w:val="19"/>
+          <w:highlight w:val="white"/>
+        </w:rPr>
+      </w:pPr>
+      <w:r>
+        <w:rPr>
+          <w:rFonts w:ascii="Consolas" w:hAnsi="Consolas" w:cs="Consolas"/>
+          <w:color w:val="000000"/>
+          <w:sz w:val="19"/>
+          <w:szCs w:val="19"/>
+          <w:highlight w:val="white"/>
+        </w:rPr>
+        <w:t xml:space="preserve">        </w:t>
+      </w:r>
+      <w:r>
+        <w:rPr>
+          <w:rFonts w:ascii="Consolas" w:hAnsi="Consolas" w:cs="Consolas"/>
+          <w:color w:val="808080"/>
+          <w:sz w:val="19"/>
+          <w:szCs w:val="19"/>
+          <w:highlight w:val="white"/>
+        </w:rPr>
+        <w:t>///</w:t>
+      </w:r>
+      <w:r>
+        <w:rPr>
+          <w:rFonts w:ascii="Consolas" w:hAnsi="Consolas" w:cs="Consolas"/>
+          <w:color w:val="008000"/>
+          <w:sz w:val="19"/>
+          <w:szCs w:val="19"/>
+          <w:highlight w:val="white"/>
+        </w:rPr>
+        <w:t xml:space="preserve"> </w:t>
+      </w:r>
+      <w:proofErr w:type="gramStart"/>
+      <w:r>
+        <w:rPr>
+          <w:rFonts w:ascii="Consolas" w:hAnsi="Consolas" w:cs="Consolas"/>
+          <w:color w:val="008000"/>
+          <w:sz w:val="19"/>
+          <w:szCs w:val="19"/>
+          <w:highlight w:val="white"/>
+        </w:rPr>
+        <w:t>Disables</w:t>
+      </w:r>
+      <w:proofErr w:type="gramEnd"/>
+      <w:r>
+        <w:rPr>
+          <w:rFonts w:ascii="Consolas" w:hAnsi="Consolas" w:cs="Consolas"/>
+          <w:color w:val="008000"/>
+          <w:sz w:val="19"/>
+          <w:szCs w:val="19"/>
+          <w:highlight w:val="white"/>
+        </w:rPr>
+        <w:t xml:space="preserve"> an offer</w:t>
+      </w:r>
+    </w:p>
+    <w:p>
+      <w:pPr>
+        <w:autoSpaceDE w:val="0"/>
+        <w:autoSpaceDN w:val="0"/>
+        <w:adjustRightInd w:val="0"/>
+        <w:spacing w:after="0" w:line="240" w:lineRule="auto"/>
+        <w:rPr>
+          <w:rFonts w:ascii="Consolas" w:hAnsi="Consolas" w:cs="Consolas"/>
+          <w:color w:val="000000"/>
+          <w:sz w:val="19"/>
+          <w:szCs w:val="19"/>
+          <w:highlight w:val="white"/>
+        </w:rPr>
+      </w:pPr>
+      <w:r>
+        <w:rPr>
+          <w:rFonts w:ascii="Consolas" w:hAnsi="Consolas" w:cs="Consolas"/>
+          <w:color w:val="000000"/>
+          <w:sz w:val="19"/>
+          <w:szCs w:val="19"/>
+          <w:highlight w:val="white"/>
+        </w:rPr>
+        <w:t xml:space="preserve">        </w:t>
+      </w:r>
+      <w:r>
+        <w:rPr>
+          <w:rFonts w:ascii="Consolas" w:hAnsi="Consolas" w:cs="Consolas"/>
+          <w:color w:val="808080"/>
+          <w:sz w:val="19"/>
+          <w:szCs w:val="19"/>
+          <w:highlight w:val="white"/>
+        </w:rPr>
+        <w:t>///</w:t>
+      </w:r>
+      <w:r>
+        <w:rPr>
+          <w:rFonts w:ascii="Consolas" w:hAnsi="Consolas" w:cs="Consolas"/>
+          <w:color w:val="008000"/>
+          <w:sz w:val="19"/>
+          <w:szCs w:val="19"/>
+          <w:highlight w:val="white"/>
+        </w:rPr>
+        <w:t xml:space="preserve"> </w:t>
+      </w:r>
+      <w:r>
+        <w:rPr>
+          <w:rFonts w:ascii="Consolas" w:hAnsi="Consolas" w:cs="Consolas"/>
+          <w:color w:val="808080"/>
+          <w:sz w:val="19"/>
+          <w:szCs w:val="19"/>
+          <w:highlight w:val="white"/>
+        </w:rPr>
+        <w:t>&lt;/summary&gt;</w:t>
+      </w:r>
+    </w:p>
+    <w:p>
+      <w:pPr>
+        <w:autoSpaceDE w:val="0"/>
+        <w:autoSpaceDN w:val="0"/>
+        <w:adjustRightInd w:val="0"/>
+        <w:spacing w:after="0" w:line="240" w:lineRule="auto"/>
+        <w:rPr>
+          <w:rFonts w:ascii="Consolas" w:hAnsi="Consolas" w:cs="Consolas"/>
+          <w:color w:val="000000"/>
+          <w:sz w:val="19"/>
+          <w:szCs w:val="19"/>
+          <w:highlight w:val="white"/>
+        </w:rPr>
+      </w:pPr>
+      <w:r>
+        <w:rPr>
+          <w:rFonts w:ascii="Consolas" w:hAnsi="Consolas" w:cs="Consolas"/>
+          <w:color w:val="000000"/>
+          <w:sz w:val="19"/>
+          <w:szCs w:val="19"/>
+          <w:highlight w:val="white"/>
+        </w:rPr>
+        <w:t xml:space="preserve">        </w:t>
+      </w:r>
+      <w:r>
+        <w:rPr>
+          <w:rFonts w:ascii="Consolas" w:hAnsi="Consolas" w:cs="Consolas"/>
+          <w:color w:val="808080"/>
+          <w:sz w:val="19"/>
+          <w:szCs w:val="19"/>
+          <w:highlight w:val="white"/>
+        </w:rPr>
+        <w:t>///</w:t>
+      </w:r>
+      <w:r>
+        <w:rPr>
+          <w:rFonts w:ascii="Consolas" w:hAnsi="Consolas" w:cs="Consolas"/>
+          <w:color w:val="008000"/>
+          <w:sz w:val="19"/>
+          <w:szCs w:val="19"/>
+          <w:highlight w:val="white"/>
+        </w:rPr>
+        <w:t xml:space="preserve"> </w:t>
+      </w:r>
+      <w:r>
+        <w:rPr>
+          <w:rFonts w:ascii="Consolas" w:hAnsi="Consolas" w:cs="Consolas"/>
+          <w:color w:val="808080"/>
+          <w:sz w:val="19"/>
+          <w:szCs w:val="19"/>
+          <w:highlight w:val="white"/>
+        </w:rPr>
+        <w:t>&lt;</w:t>
+      </w:r>
+      <w:proofErr w:type="spellStart"/>
+      <w:r>
+        <w:rPr>
+          <w:rFonts w:ascii="Consolas" w:hAnsi="Consolas" w:cs="Consolas"/>
+          <w:color w:val="808080"/>
+          <w:sz w:val="19"/>
+          <w:szCs w:val="19"/>
+          <w:highlight w:val="white"/>
+        </w:rPr>
+        <w:t>param</w:t>
+      </w:r>
+      <w:proofErr w:type="spellEnd"/>
+      <w:r>
+        <w:rPr>
+          <w:rFonts w:ascii="Consolas" w:hAnsi="Consolas" w:cs="Consolas"/>
+          <w:color w:val="808080"/>
+          <w:sz w:val="19"/>
+          <w:szCs w:val="19"/>
+          <w:highlight w:val="white"/>
+        </w:rPr>
+        <w:t xml:space="preserve"> name="</w:t>
+      </w:r>
+      <w:proofErr w:type="spellStart"/>
+      <w:r>
+        <w:rPr>
+          <w:rFonts w:ascii="Consolas" w:hAnsi="Consolas" w:cs="Consolas"/>
+          <w:color w:val="808080"/>
+          <w:sz w:val="19"/>
+          <w:szCs w:val="19"/>
+          <w:highlight w:val="white"/>
+        </w:rPr>
+        <w:t>userId</w:t>
+      </w:r>
+      <w:proofErr w:type="spellEnd"/>
+      <w:r>
+        <w:rPr>
+          <w:rFonts w:ascii="Consolas" w:hAnsi="Consolas" w:cs="Consolas"/>
+          <w:color w:val="808080"/>
+          <w:sz w:val="19"/>
+          <w:szCs w:val="19"/>
+          <w:highlight w:val="white"/>
+        </w:rPr>
+        <w:t>"&gt;</w:t>
+      </w:r>
+      <w:r>
+        <w:rPr>
+          <w:rFonts w:ascii="Consolas" w:hAnsi="Consolas" w:cs="Consolas"/>
+          <w:color w:val="008000"/>
+          <w:sz w:val="19"/>
+          <w:szCs w:val="19"/>
+          <w:highlight w:val="white"/>
+        </w:rPr>
+        <w:t xml:space="preserve">user </w:t>
+      </w:r>
+      <w:proofErr w:type="spellStart"/>
+      <w:r>
+        <w:rPr>
+          <w:rFonts w:ascii="Consolas" w:hAnsi="Consolas" w:cs="Consolas"/>
+          <w:color w:val="008000"/>
+          <w:sz w:val="19"/>
+          <w:szCs w:val="19"/>
+          <w:highlight w:val="white"/>
+        </w:rPr>
+        <w:t>guid</w:t>
+      </w:r>
+      <w:proofErr w:type="spellEnd"/>
+      <w:r>
+        <w:rPr>
+          <w:rFonts w:ascii="Consolas" w:hAnsi="Consolas" w:cs="Consolas"/>
+          <w:color w:val="808080"/>
+          <w:sz w:val="19"/>
+          <w:szCs w:val="19"/>
+          <w:highlight w:val="white"/>
+        </w:rPr>
+        <w:t>&lt;/</w:t>
+      </w:r>
+      <w:proofErr w:type="spellStart"/>
+      <w:r>
+        <w:rPr>
+          <w:rFonts w:ascii="Consolas" w:hAnsi="Consolas" w:cs="Consolas"/>
+          <w:color w:val="808080"/>
+          <w:sz w:val="19"/>
+          <w:szCs w:val="19"/>
+          <w:highlight w:val="white"/>
+        </w:rPr>
+        <w:t>param</w:t>
+      </w:r>
+      <w:proofErr w:type="spellEnd"/>
+      <w:r>
+        <w:rPr>
+          <w:rFonts w:ascii="Consolas" w:hAnsi="Consolas" w:cs="Consolas"/>
+          <w:color w:val="808080"/>
+          <w:sz w:val="19"/>
+          <w:szCs w:val="19"/>
+          <w:highlight w:val="white"/>
+        </w:rPr>
+        <w:t>&gt;</w:t>
+      </w:r>
+    </w:p>
+    <w:p>
+      <w:pPr>
+        <w:autoSpaceDE w:val="0"/>
+        <w:autoSpaceDN w:val="0"/>
+        <w:adjustRightInd w:val="0"/>
+        <w:spacing w:after="0" w:line="240" w:lineRule="auto"/>
+        <w:rPr>
+          <w:rFonts w:ascii="Consolas" w:hAnsi="Consolas" w:cs="Consolas"/>
+          <w:color w:val="000000"/>
+          <w:sz w:val="19"/>
+          <w:szCs w:val="19"/>
+          <w:highlight w:val="white"/>
+        </w:rPr>
+      </w:pPr>
+      <w:r>
+        <w:rPr>
+          <w:rFonts w:ascii="Consolas" w:hAnsi="Consolas" w:cs="Consolas"/>
+          <w:color w:val="000000"/>
+          <w:sz w:val="19"/>
+          <w:szCs w:val="19"/>
+          <w:highlight w:val="white"/>
+        </w:rPr>
+        <w:t xml:space="preserve">        </w:t>
+      </w:r>
+      <w:r>
+        <w:rPr>
+          <w:rFonts w:ascii="Consolas" w:hAnsi="Consolas" w:cs="Consolas"/>
+          <w:color w:val="808080"/>
+          <w:sz w:val="19"/>
+          <w:szCs w:val="19"/>
+          <w:highlight w:val="white"/>
+        </w:rPr>
+        <w:t>///</w:t>
+      </w:r>
+      <w:r>
+        <w:rPr>
+          <w:rFonts w:ascii="Consolas" w:hAnsi="Consolas" w:cs="Consolas"/>
+          <w:color w:val="008000"/>
+          <w:sz w:val="19"/>
+          <w:szCs w:val="19"/>
+          <w:highlight w:val="white"/>
+        </w:rPr>
+        <w:t xml:space="preserve"> </w:t>
+      </w:r>
+      <w:r>
+        <w:rPr>
+          <w:rFonts w:ascii="Consolas" w:hAnsi="Consolas" w:cs="Consolas"/>
+          <w:color w:val="808080"/>
+          <w:sz w:val="19"/>
+          <w:szCs w:val="19"/>
+          <w:highlight w:val="white"/>
+        </w:rPr>
+        <w:t>&lt;</w:t>
+      </w:r>
+      <w:proofErr w:type="spellStart"/>
+      <w:r>
+        <w:rPr>
+          <w:rFonts w:ascii="Consolas" w:hAnsi="Consolas" w:cs="Consolas"/>
+          <w:color w:val="808080"/>
+          <w:sz w:val="19"/>
+          <w:szCs w:val="19"/>
+          <w:highlight w:val="white"/>
+        </w:rPr>
+        <w:t>param</w:t>
+      </w:r>
+      <w:proofErr w:type="spellEnd"/>
+      <w:r>
+        <w:rPr>
+          <w:rFonts w:ascii="Consolas" w:hAnsi="Consolas" w:cs="Consolas"/>
+          <w:color w:val="808080"/>
+          <w:sz w:val="19"/>
+          <w:szCs w:val="19"/>
+          <w:highlight w:val="white"/>
+        </w:rPr>
+        <w:t xml:space="preserve"> name="</w:t>
+      </w:r>
+      <w:proofErr w:type="spellStart"/>
+      <w:r>
+        <w:rPr>
+          <w:rFonts w:ascii="Consolas" w:hAnsi="Consolas" w:cs="Consolas"/>
+          <w:color w:val="808080"/>
+          <w:sz w:val="19"/>
+          <w:szCs w:val="19"/>
+          <w:highlight w:val="white"/>
+        </w:rPr>
+        <w:t>offerId</w:t>
+      </w:r>
+      <w:proofErr w:type="spellEnd"/>
+      <w:r>
+        <w:rPr>
+          <w:rFonts w:ascii="Consolas" w:hAnsi="Consolas" w:cs="Consolas"/>
+          <w:color w:val="808080"/>
+          <w:sz w:val="19"/>
+          <w:szCs w:val="19"/>
+          <w:highlight w:val="white"/>
+        </w:rPr>
+        <w:t>"&gt;</w:t>
+      </w:r>
+      <w:r>
+        <w:rPr>
+          <w:rFonts w:ascii="Consolas" w:hAnsi="Consolas" w:cs="Consolas"/>
+          <w:color w:val="008000"/>
+          <w:sz w:val="19"/>
+          <w:szCs w:val="19"/>
+          <w:highlight w:val="white"/>
+        </w:rPr>
+        <w:t>offer id</w:t>
+      </w:r>
+      <w:r>
+        <w:rPr>
+          <w:rFonts w:ascii="Consolas" w:hAnsi="Consolas" w:cs="Consolas"/>
+          <w:color w:val="808080"/>
+          <w:sz w:val="19"/>
+          <w:szCs w:val="19"/>
+          <w:highlight w:val="white"/>
+        </w:rPr>
+        <w:t>&lt;/</w:t>
+      </w:r>
+      <w:proofErr w:type="spellStart"/>
+      <w:r>
+        <w:rPr>
+          <w:rFonts w:ascii="Consolas" w:hAnsi="Consolas" w:cs="Consolas"/>
+          <w:color w:val="808080"/>
+          <w:sz w:val="19"/>
+          <w:szCs w:val="19"/>
+          <w:highlight w:val="white"/>
+        </w:rPr>
+        <w:t>param</w:t>
+      </w:r>
+      <w:proofErr w:type="spellEnd"/>
+      <w:r>
+        <w:rPr>
+          <w:rFonts w:ascii="Consolas" w:hAnsi="Consolas" w:cs="Consolas"/>
+          <w:color w:val="808080"/>
+          <w:sz w:val="19"/>
+          <w:szCs w:val="19"/>
+          <w:highlight w:val="white"/>
+        </w:rPr>
+        <w:t>&gt;</w:t>
+      </w:r>
+    </w:p>
+    <w:p>
+      <w:pPr>
+        <w:autoSpaceDE w:val="0"/>
+        <w:autoSpaceDN w:val="0"/>
+        <w:adjustRightInd w:val="0"/>
+        <w:spacing w:after="0" w:line="240" w:lineRule="auto"/>
+        <w:rPr>
+          <w:rFonts w:ascii="Consolas" w:hAnsi="Consolas" w:cs="Consolas"/>
+          <w:color w:val="000000"/>
+          <w:sz w:val="19"/>
+          <w:szCs w:val="19"/>
+          <w:highlight w:val="white"/>
+        </w:rPr>
+      </w:pPr>
+      <w:r>
+        <w:rPr>
+          <w:rFonts w:ascii="Consolas" w:hAnsi="Consolas" w:cs="Consolas"/>
+          <w:color w:val="000000"/>
+          <w:sz w:val="19"/>
+          <w:szCs w:val="19"/>
+          <w:highlight w:val="white"/>
+        </w:rPr>
+        <w:t xml:space="preserve">        </w:t>
+      </w:r>
+      <w:r>
+        <w:rPr>
+          <w:rFonts w:ascii="Consolas" w:hAnsi="Consolas" w:cs="Consolas"/>
+          <w:color w:val="808080"/>
+          <w:sz w:val="19"/>
+          <w:szCs w:val="19"/>
+          <w:highlight w:val="white"/>
+        </w:rPr>
+        <w:t>///</w:t>
+      </w:r>
+      <w:r>
+        <w:rPr>
+          <w:rFonts w:ascii="Consolas" w:hAnsi="Consolas" w:cs="Consolas"/>
+          <w:color w:val="008000"/>
+          <w:sz w:val="19"/>
+          <w:szCs w:val="19"/>
+          <w:highlight w:val="white"/>
+        </w:rPr>
+        <w:t xml:space="preserve"> </w:t>
+      </w:r>
+      <w:r>
+        <w:rPr>
+          <w:rFonts w:ascii="Consolas" w:hAnsi="Consolas" w:cs="Consolas"/>
+          <w:color w:val="808080"/>
+          <w:sz w:val="19"/>
+          <w:szCs w:val="19"/>
+          <w:highlight w:val="white"/>
+        </w:rPr>
         <w:t>&lt;returns&gt;&lt;/returns&gt;</w:t>
       </w:r>
     </w:p>
@@ -13967,7 +14366,6 @@
           <w:szCs w:val="19"/>
           <w:u w:val="single"/>
         </w:rPr>
-        <w:lastRenderedPageBreak/>
         <w:t>LOCATE</w:t>
       </w:r>
     </w:p>

</xml_diff>